<commit_message>
more into templated report
</commit_message>
<xml_diff>
--- a/template/template3.docx
+++ b/template/template3.docx
@@ -181,12 +181,20 @@
       <w:r>
         <w:t xml:space="preserve"> {{</w:t>
       </w:r>
+      <w:r>
+        <w:t xml:space="preserve"> </w:t>
+      </w:r>
       <w:proofErr w:type="spellStart"/>
       <w:r>
         <w:t>crystallization_method</w:t>
       </w:r>
       <w:proofErr w:type="spellEnd"/>
       <w:r>
+        <w:t xml:space="preserve"> </w:t>
+      </w:r>
+      <w:bookmarkStart w:id="0" w:name="_GoBack"/>
+      <w:bookmarkEnd w:id="0"/>
+      <w:r>
         <w:t>}}.</w:t>
       </w:r>
       <w:r>
@@ -206,10 +214,7 @@
       </w:r>
       <w:proofErr w:type="spellEnd"/>
       <w:r>
-        <w:t xml:space="preserve"> </w:t>
-      </w:r>
-      <w:r>
-        <w:t xml:space="preserve">{{ </w:t>
+        <w:t xml:space="preserve"> {{ </w:t>
       </w:r>
       <w:proofErr w:type="spellStart"/>
       <w:r>
@@ -217,10 +222,7 @@
       </w:r>
       <w:proofErr w:type="spellEnd"/>
       <w:r>
-        <w:t>}}</w:t>
-      </w:r>
-      <w:r>
-        <w:t xml:space="preserve"> </w:t>
+        <w:t xml:space="preserve">}} </w:t>
       </w:r>
       <w:proofErr w:type="spellStart"/>
       <w:r>
@@ -268,10 +270,7 @@
       </w:r>
       <w:proofErr w:type="spellEnd"/>
       <w:r>
-        <w:t xml:space="preserve"> at </w:t>
-      </w:r>
-      <w:r>
-        <w:t xml:space="preserve">{{ </w:t>
+        <w:t xml:space="preserve"> at {{ </w:t>
       </w:r>
       <w:proofErr w:type="spellStart"/>
       <w:r>
@@ -279,13 +278,7 @@
       </w:r>
       <w:proofErr w:type="spellEnd"/>
       <w:r>
-        <w:t xml:space="preserve"> }}</w:t>
-      </w:r>
-      <w:r>
-        <w:t xml:space="preserve"> K on a </w:t>
-      </w:r>
-      <w:r>
-        <w:t xml:space="preserve">{{ </w:t>
+        <w:t xml:space="preserve"> }} K on a {{ </w:t>
       </w:r>
       <w:proofErr w:type="spellStart"/>
       <w:r>
@@ -293,10 +286,7 @@
       </w:r>
       <w:proofErr w:type="spellEnd"/>
       <w:r>
-        <w:t xml:space="preserve"> }}</w:t>
-      </w:r>
-      <w:r>
-        <w:t xml:space="preserve"> </w:t>
+        <w:t xml:space="preserve"> }} </w:t>
       </w:r>
       <w:proofErr w:type="spellStart"/>
       <w:r>
@@ -2732,8 +2722,6 @@
         </w:rPr>
         <w:t>onecolumn</w:t>
       </w:r>
-      <w:bookmarkStart w:id="0" w:name="_GoBack"/>
-      <w:bookmarkEnd w:id="0"/>
       <w:proofErr w:type="spellEnd"/>
       <w:r>
         <w:rPr>
@@ -3232,6 +3220,7 @@
   <w:style w:type="character" w:default="1" w:styleId="Absatz-Standardschriftart">
     <w:name w:val="Default Paragraph Font"/>
     <w:uiPriority w:val="1"/>
+    <w:semiHidden/>
     <w:unhideWhenUsed/>
   </w:style>
   <w:style w:type="table" w:default="1" w:styleId="NormaleTabelle">
@@ -3774,7 +3763,7 @@
 </file>
 
 <file path=customXml/itemProps1.xml><?xml version="1.0" encoding="utf-8"?>
-<ds:datastoreItem xmlns:ds="http://schemas.openxmlformats.org/officeDocument/2006/customXml" ds:itemID="{B973BC3B-BA7D-4151-B862-419569A32D8F}">
+<ds:datastoreItem xmlns:ds="http://schemas.openxmlformats.org/officeDocument/2006/customXml" ds:itemID="{50F2126B-D80B-469E-A706-048E5835B9E7}">
   <ds:schemaRefs>
     <ds:schemaRef ds:uri="http://schemas.openxmlformats.org/officeDocument/2006/bibliography"/>
   </ds:schemaRefs>

</xml_diff>